<commit_message>
Remove JRE from installation instructions
</commit_message>
<xml_diff>
--- a/docs/Instructions on how to setup Windows Auto Installer.docx
+++ b/docs/Instructions on how to setup Windows Auto Installer.docx
@@ -1,6 +1,6 @@
 
 <file path=word/document.xml><?xml version="1.0" encoding="utf-8"?>
-<w:document xmlns:wpc="http://schemas.microsoft.com/office/word/2010/wordprocessingCanvas" xmlns:mc="http://schemas.openxmlformats.org/markup-compatibility/2006" xmlns:o="urn:schemas-microsoft-com:office:office" xmlns:r="http://schemas.openxmlformats.org/officeDocument/2006/relationships" xmlns:m="http://schemas.openxmlformats.org/officeDocument/2006/math" xmlns:v="urn:schemas-microsoft-com:vml" xmlns:wp14="http://schemas.microsoft.com/office/word/2010/wordprocessingDrawing" xmlns:wp="http://schemas.openxmlformats.org/drawingml/2006/wordprocessingDrawing" xmlns:w10="urn:schemas-microsoft-com:office:word" xmlns:w="http://schemas.openxmlformats.org/wordprocessingml/2006/main" xmlns:w14="http://schemas.microsoft.com/office/word/2010/wordml" xmlns:w15="http://schemas.microsoft.com/office/word/2012/wordml" xmlns:wpg="http://schemas.microsoft.com/office/word/2010/wordprocessingGroup" xmlns:wpi="http://schemas.microsoft.com/office/word/2010/wordprocessingInk" xmlns:wne="http://schemas.microsoft.com/office/word/2006/wordml" xmlns:wps="http://schemas.microsoft.com/office/word/2010/wordprocessingShape" mc:Ignorable="w14 w15 wp14">
+<w:document xmlns:wpc="http://schemas.microsoft.com/office/word/2010/wordprocessingCanvas" xmlns:cx="http://schemas.microsoft.com/office/drawing/2014/chartex" xmlns:cx1="http://schemas.microsoft.com/office/drawing/2015/9/8/chartex" xmlns:cx2="http://schemas.microsoft.com/office/drawing/2015/10/21/chartex" xmlns:mc="http://schemas.openxmlformats.org/markup-compatibility/2006" xmlns:o="urn:schemas-microsoft-com:office:office" xmlns:r="http://schemas.openxmlformats.org/officeDocument/2006/relationships" xmlns:m="http://schemas.openxmlformats.org/officeDocument/2006/math" xmlns:v="urn:schemas-microsoft-com:vml" xmlns:wp14="http://schemas.microsoft.com/office/word/2010/wordprocessingDrawing" xmlns:wp="http://schemas.openxmlformats.org/drawingml/2006/wordprocessingDrawing" xmlns:w10="urn:schemas-microsoft-com:office:word" xmlns:w="http://schemas.openxmlformats.org/wordprocessingml/2006/main" xmlns:w14="http://schemas.microsoft.com/office/word/2010/wordml" xmlns:w15="http://schemas.microsoft.com/office/word/2012/wordml" xmlns:w16se="http://schemas.microsoft.com/office/word/2015/wordml/symex" xmlns:wpg="http://schemas.microsoft.com/office/word/2010/wordprocessingGroup" xmlns:wpi="http://schemas.microsoft.com/office/word/2010/wordprocessingInk" xmlns:wne="http://schemas.microsoft.com/office/word/2006/wordml" xmlns:wps="http://schemas.microsoft.com/office/word/2010/wordprocessingShape" mc:Ignorable="w14 w15 w16se wp14">
   <w:body>
     <w:p>
       <w:pPr>
@@ -41,8 +41,6 @@
         </w:rPr>
         <w:t>Widows Setup Configuration</w:t>
       </w:r>
-      <w:bookmarkStart w:id="0" w:name="_GoBack"/>
-      <w:bookmarkEnd w:id="0"/>
     </w:p>
     <w:p>
       <w:pPr>
@@ -531,7 +529,6 @@
           <w:b/>
         </w:rPr>
       </w:pPr>
-      <w:proofErr w:type="spellStart"/>
       <w:r>
         <w:rPr>
           <w:b/>
@@ -539,7 +536,6 @@
         <w:lastRenderedPageBreak/>
         <w:t>MongoDB</w:t>
       </w:r>
-      <w:proofErr w:type="spellEnd"/>
     </w:p>
     <w:p>
       <w:pPr>
@@ -579,34 +575,10 @@
           <w:b/>
         </w:rPr>
         <w:tab/>
-      </w:r>
-      <w:r>
-        <w:rPr>
-          <w:b/>
-        </w:rPr>
-        <w:t>Description</w:t>
-      </w:r>
-      <w:r>
-        <w:rPr>
-          <w:b/>
-        </w:rPr>
-        <w:t xml:space="preserve">: </w:t>
-      </w:r>
-      <w:proofErr w:type="spellStart"/>
-      <w:r>
-        <w:t>MongoDB</w:t>
-      </w:r>
-      <w:proofErr w:type="spellEnd"/>
-      <w:r>
-        <w:t xml:space="preserve"> is the backend database used by the project. To run the project, we need an instance of </w:t>
-      </w:r>
-      <w:proofErr w:type="spellStart"/>
-      <w:r>
-        <w:t>MongoDB</w:t>
-      </w:r>
-      <w:proofErr w:type="spellEnd"/>
-      <w:r>
-        <w:t xml:space="preserve"> running. To prevent the user to download and install it, it will also be embedded </w:t>
+        <w:t xml:space="preserve">Description: </w:t>
+      </w:r>
+      <w:r>
+        <w:t xml:space="preserve">MongoDB is the backend database used by the project. To run the project, we need an instance of MongoDB running. To prevent the user to download and install it, it will also be embedded </w:t>
       </w:r>
       <w:r>
         <w:t>in</w:t>
@@ -642,14 +614,12 @@
       <w:r>
         <w:t xml:space="preserve">Download </w:t>
       </w:r>
-      <w:proofErr w:type="spellStart"/>
       <w:r>
         <w:rPr>
           <w:b/>
         </w:rPr>
         <w:t>MongoDB</w:t>
       </w:r>
-      <w:proofErr w:type="spellEnd"/>
       <w:r>
         <w:rPr>
           <w:b/>
@@ -694,15 +664,7 @@
         <w:jc w:val="both"/>
       </w:pPr>
       <w:r>
-        <w:t xml:space="preserve">Move the </w:t>
-      </w:r>
-      <w:proofErr w:type="spellStart"/>
-      <w:r>
-        <w:t>MongoDB</w:t>
-      </w:r>
-      <w:proofErr w:type="spellEnd"/>
-      <w:r>
-        <w:t xml:space="preserve"> folder to the project folder</w:t>
+        <w:t>Move the MongoDB folder to the project folder</w:t>
       </w:r>
     </w:p>
     <w:p>
@@ -808,237 +770,8 @@
           <w:b/>
         </w:rPr>
       </w:pPr>
-      <w:r>
-        <w:rPr>
-          <w:b/>
-        </w:rPr>
-        <w:lastRenderedPageBreak/>
-        <w:t>JRE</w:t>
-      </w:r>
-    </w:p>
-    <w:p>
-      <w:pPr>
-        <w:jc w:val="both"/>
-      </w:pPr>
-      <w:r>
-        <w:rPr>
-          <w:b/>
-        </w:rPr>
-        <w:tab/>
-        <w:t xml:space="preserve">Source: </w:t>
-      </w:r>
-      <w:hyperlink r:id="rId12" w:history="1">
-        <w:r>
-          <w:rPr>
-            <w:rStyle w:val="Hyperlink"/>
-          </w:rPr>
-          <w:t>http://www.oracle.com/technetwork/java/javase/downloads/java-se-jre-7-download-432155.html</w:t>
-        </w:r>
-      </w:hyperlink>
-      <w:r>
-        <w:t xml:space="preserve"> </w:t>
-      </w:r>
-    </w:p>
-    <w:p>
-      <w:pPr>
-        <w:jc w:val="both"/>
-      </w:pPr>
-      <w:r>
-        <w:rPr>
-          <w:b/>
-        </w:rPr>
-        <w:tab/>
-        <w:t>Description:</w:t>
-      </w:r>
-      <w:r>
-        <w:rPr>
-          <w:b/>
-        </w:rPr>
-        <w:t xml:space="preserve"> </w:t>
-      </w:r>
-      <w:r>
-        <w:t>The Jena servers are written in Java so we need a JRE to run them. For now the JRE is</w:t>
-      </w:r>
-      <w:r>
-        <w:t xml:space="preserve"> also</w:t>
-      </w:r>
-      <w:r>
-        <w:t xml:space="preserve"> embedded </w:t>
-      </w:r>
-      <w:r>
-        <w:t>in</w:t>
-      </w:r>
-      <w:r>
-        <w:t xml:space="preserve"> the project until we find a better solution.</w:t>
-      </w:r>
-    </w:p>
-    <w:p>
-      <w:pPr>
-        <w:jc w:val="both"/>
-        <w:rPr>
-          <w:b/>
-        </w:rPr>
-      </w:pPr>
-      <w:r>
-        <w:rPr>
-          <w:b/>
-        </w:rPr>
-        <w:tab/>
-        <w:t>Instructions</w:t>
-      </w:r>
-      <w:r>
-        <w:rPr>
-          <w:b/>
-        </w:rPr>
-        <w:t>:</w:t>
-      </w:r>
-    </w:p>
-    <w:p>
-      <w:pPr>
-        <w:pStyle w:val="ListParagraph"/>
-        <w:numPr>
-          <w:ilvl w:val="0"/>
-          <w:numId w:val="1"/>
-        </w:numPr>
-        <w:jc w:val="both"/>
-      </w:pPr>
-      <w:r>
-        <w:t xml:space="preserve">Download the JRE 7 for windows from </w:t>
-      </w:r>
-      <w:hyperlink r:id="rId13" w:history="1">
-        <w:r>
-          <w:rPr>
-            <w:rStyle w:val="Hyperlink"/>
-          </w:rPr>
-          <w:t>http://www.oracle.com/technetwork/java/javase/downloads/java-se-jre-7-download-432155.html</w:t>
-        </w:r>
-      </w:hyperlink>
-    </w:p>
-    <w:p>
-      <w:pPr>
-        <w:pStyle w:val="ListParagraph"/>
-        <w:numPr>
-          <w:ilvl w:val="0"/>
-          <w:numId w:val="1"/>
-        </w:numPr>
-        <w:jc w:val="both"/>
-      </w:pPr>
-      <w:r>
-        <w:t>Install the downloaded file</w:t>
-      </w:r>
-    </w:p>
-    <w:p>
-      <w:pPr>
-        <w:pStyle w:val="ListParagraph"/>
-        <w:numPr>
-          <w:ilvl w:val="0"/>
-          <w:numId w:val="1"/>
-        </w:numPr>
-        <w:jc w:val="both"/>
-      </w:pPr>
-      <w:r>
-        <w:t xml:space="preserve">Move the </w:t>
-      </w:r>
-      <w:r>
-        <w:t>JRE</w:t>
-      </w:r>
-      <w:r>
-        <w:t xml:space="preserve"> folder to the project folder</w:t>
-      </w:r>
-    </w:p>
-    <w:p>
-      <w:pPr>
-        <w:jc w:val="both"/>
-      </w:pPr>
-      <w:r>
-        <w:rPr>
-          <w:noProof/>
-        </w:rPr>
-        <w:drawing>
-          <wp:inline distT="0" distB="0" distL="0" distR="0">
-            <wp:extent cx="4247619" cy="3457143"/>
-            <wp:effectExtent l="0" t="0" r="635" b="0"/>
-            <wp:docPr id="4" name="Picture 4"/>
-            <wp:cNvGraphicFramePr>
-              <a:graphicFrameLocks xmlns:a="http://schemas.openxmlformats.org/drawingml/2006/main" noChangeAspect="1"/>
-            </wp:cNvGraphicFramePr>
-            <a:graphic xmlns:a="http://schemas.openxmlformats.org/drawingml/2006/main">
-              <a:graphicData uri="http://schemas.openxmlformats.org/drawingml/2006/picture">
-                <pic:pic xmlns:pic="http://schemas.openxmlformats.org/drawingml/2006/picture">
-                  <pic:nvPicPr>
-                    <pic:cNvPr id="4" name="1.3.png"/>
-                    <pic:cNvPicPr/>
-                  </pic:nvPicPr>
-                  <pic:blipFill>
-                    <a:blip r:embed="rId14">
-                      <a:extLst>
-                        <a:ext uri="{28A0092B-C50C-407E-A947-70E740481C1C}">
-                          <a14:useLocalDpi xmlns:a14="http://schemas.microsoft.com/office/drawing/2010/main" val="0"/>
-                        </a:ext>
-                      </a:extLst>
-                    </a:blip>
-                    <a:stretch>
-                      <a:fillRect/>
-                    </a:stretch>
-                  </pic:blipFill>
-                  <pic:spPr>
-                    <a:xfrm>
-                      <a:off x="0" y="0"/>
-                      <a:ext cx="4247619" cy="3457143"/>
-                    </a:xfrm>
-                    <a:prstGeom prst="rect">
-                      <a:avLst/>
-                    </a:prstGeom>
-                  </pic:spPr>
-                </pic:pic>
-              </a:graphicData>
-            </a:graphic>
-          </wp:inline>
-        </w:drawing>
-      </w:r>
-    </w:p>
-    <w:p>
-      <w:pPr>
-        <w:jc w:val="both"/>
-      </w:pPr>
-    </w:p>
-    <w:p>
-      <w:pPr>
-        <w:jc w:val="both"/>
-      </w:pPr>
-    </w:p>
-    <w:p>
-      <w:pPr>
-        <w:jc w:val="both"/>
-      </w:pPr>
-    </w:p>
-    <w:p>
-      <w:pPr>
-        <w:jc w:val="both"/>
-      </w:pPr>
-    </w:p>
-    <w:p>
-      <w:pPr>
-        <w:jc w:val="both"/>
-      </w:pPr>
-    </w:p>
-    <w:p>
-      <w:pPr>
-        <w:jc w:val="both"/>
-      </w:pPr>
-    </w:p>
-    <w:p>
-      <w:pPr>
-        <w:jc w:val="both"/>
-      </w:pPr>
-    </w:p>
-    <w:p>
-      <w:pPr>
-        <w:jc w:val="both"/>
-        <w:rPr>
-          <w:b/>
-        </w:rPr>
-      </w:pPr>
+      <w:bookmarkStart w:id="0" w:name="_GoBack"/>
+      <w:bookmarkEnd w:id="0"/>
       <w:proofErr w:type="spellStart"/>
       <w:r>
         <w:rPr>
@@ -1072,7 +805,7 @@
         </w:rPr>
         <w:t xml:space="preserve">Source: </w:t>
       </w:r>
-      <w:hyperlink r:id="rId15" w:history="1">
+      <w:hyperlink r:id="rId12" w:history="1">
         <w:r>
           <w:rPr>
             <w:rStyle w:val="Hyperlink"/>
@@ -1156,7 +889,7 @@
       <w:r>
         <w:t xml:space="preserve"> from </w:t>
       </w:r>
-      <w:hyperlink r:id="rId16" w:history="1">
+      <w:hyperlink r:id="rId13" w:history="1">
         <w:r>
           <w:rPr>
             <w:rStyle w:val="Hyperlink"/>
@@ -2459,11 +2192,11 @@
       </w:r>
       <w:proofErr w:type="spellEnd"/>
       <w:r>
-        <w:t>/install, so we use “</w:t>
+        <w:t xml:space="preserve">/install, so we use </w:t>
       </w:r>
       <w:proofErr w:type="gramStart"/>
       <w:r>
-        <w:t>..</w:t>
+        <w:t>“..</w:t>
       </w:r>
       <w:proofErr w:type="gramEnd"/>
       <w:r>
@@ -2483,7 +2216,15 @@
       </w:r>
       <w:proofErr w:type="spellEnd"/>
       <w:r>
-        <w:t xml:space="preserve"> + mongodb + </w:t>
+        <w:t xml:space="preserve"> + </w:t>
+      </w:r>
+      <w:proofErr w:type="spellStart"/>
+      <w:r>
+        <w:t>mongodb</w:t>
+      </w:r>
+      <w:proofErr w:type="spellEnd"/>
+      <w:r>
+        <w:t xml:space="preserve"> + </w:t>
       </w:r>
       <w:proofErr w:type="spellStart"/>
       <w:r>
@@ -2640,11 +2381,9 @@
       <w:r>
         <w:t xml:space="preserve">To run MDCS, the user has to run the mongo daemon, the Jena servers and the </w:t>
       </w:r>
-      <w:proofErr w:type="spellStart"/>
       <w:r>
         <w:t>Django</w:t>
       </w:r>
-      <w:proofErr w:type="spellEnd"/>
       <w:r>
         <w:t xml:space="preserve"> application in this order. In order </w:t>
       </w:r>
@@ -2683,23 +2422,7 @@
         <w:jc w:val="both"/>
       </w:pPr>
       <w:r>
-        <w:t xml:space="preserve">Write a bat file able to launch </w:t>
-      </w:r>
-      <w:proofErr w:type="spellStart"/>
-      <w:r>
-        <w:t>MongoDB</w:t>
-      </w:r>
-      <w:proofErr w:type="spellEnd"/>
-      <w:r>
-        <w:t xml:space="preserve">, the Jena Servers and the </w:t>
-      </w:r>
-      <w:proofErr w:type="spellStart"/>
-      <w:r>
-        <w:t>Django</w:t>
-      </w:r>
-      <w:proofErr w:type="spellEnd"/>
-      <w:r>
-        <w:t xml:space="preserve"> Server at the same time.</w:t>
+        <w:t>Write a bat file able to launch MongoDB, the Jena Servers and the Django Server at the same time.</w:t>
       </w:r>
     </w:p>
     <w:p>
@@ -3058,8 +2781,8 @@
 </file>
 
 <file path=word/numbering.xml><?xml version="1.0" encoding="utf-8"?>
-<w:numbering xmlns:wpc="http://schemas.microsoft.com/office/word/2010/wordprocessingCanvas" xmlns:mc="http://schemas.openxmlformats.org/markup-compatibility/2006" xmlns:o="urn:schemas-microsoft-com:office:office" xmlns:r="http://schemas.openxmlformats.org/officeDocument/2006/relationships" xmlns:m="http://schemas.openxmlformats.org/officeDocument/2006/math" xmlns:v="urn:schemas-microsoft-com:vml" xmlns:wp14="http://schemas.microsoft.com/office/word/2010/wordprocessingDrawing" xmlns:wp="http://schemas.openxmlformats.org/drawingml/2006/wordprocessingDrawing" xmlns:w10="urn:schemas-microsoft-com:office:word" xmlns:w="http://schemas.openxmlformats.org/wordprocessingml/2006/main" xmlns:w14="http://schemas.microsoft.com/office/word/2010/wordml" xmlns:w15="http://schemas.microsoft.com/office/word/2012/wordml" xmlns:wpg="http://schemas.microsoft.com/office/word/2010/wordprocessingGroup" xmlns:wpi="http://schemas.microsoft.com/office/word/2010/wordprocessingInk" xmlns:wne="http://schemas.microsoft.com/office/word/2006/wordml" xmlns:wps="http://schemas.microsoft.com/office/word/2010/wordprocessingShape" mc:Ignorable="w14 w15 wp14">
-  <w:abstractNum w:abstractNumId="0">
+<w:numbering xmlns:wpc="http://schemas.microsoft.com/office/word/2010/wordprocessingCanvas" xmlns:cx="http://schemas.microsoft.com/office/drawing/2014/chartex" xmlns:cx1="http://schemas.microsoft.com/office/drawing/2015/9/8/chartex" xmlns:cx2="http://schemas.microsoft.com/office/drawing/2015/10/21/chartex" xmlns:mc="http://schemas.openxmlformats.org/markup-compatibility/2006" xmlns:o="urn:schemas-microsoft-com:office:office" xmlns:r="http://schemas.openxmlformats.org/officeDocument/2006/relationships" xmlns:m="http://schemas.openxmlformats.org/officeDocument/2006/math" xmlns:v="urn:schemas-microsoft-com:vml" xmlns:wp14="http://schemas.microsoft.com/office/word/2010/wordprocessingDrawing" xmlns:wp="http://schemas.openxmlformats.org/drawingml/2006/wordprocessingDrawing" xmlns:w10="urn:schemas-microsoft-com:office:word" xmlns:w="http://schemas.openxmlformats.org/wordprocessingml/2006/main" xmlns:w14="http://schemas.microsoft.com/office/word/2010/wordml" xmlns:w15="http://schemas.microsoft.com/office/word/2012/wordml" xmlns:w16se="http://schemas.microsoft.com/office/word/2015/wordml/symex" xmlns:wpg="http://schemas.microsoft.com/office/word/2010/wordprocessingGroup" xmlns:wpi="http://schemas.microsoft.com/office/word/2010/wordprocessingInk" xmlns:wne="http://schemas.microsoft.com/office/word/2006/wordml" xmlns:wps="http://schemas.microsoft.com/office/word/2010/wordprocessingShape" mc:Ignorable="w14 w15 w16se wp14">
+  <w:abstractNum w:abstractNumId="0" w15:restartNumberingAfterBreak="0">
     <w:nsid w:val="4A527B2C"/>
     <w:multiLevelType w:val="hybridMultilevel"/>
     <w:tmpl w:val="3312C738"/>
@@ -3178,7 +2901,7 @@
 </file>
 
 <file path=word/styles.xml><?xml version="1.0" encoding="utf-8"?>
-<w:styles xmlns:mc="http://schemas.openxmlformats.org/markup-compatibility/2006" xmlns:r="http://schemas.openxmlformats.org/officeDocument/2006/relationships" xmlns:w="http://schemas.openxmlformats.org/wordprocessingml/2006/main" xmlns:w14="http://schemas.microsoft.com/office/word/2010/wordml" xmlns:w15="http://schemas.microsoft.com/office/word/2012/wordml" mc:Ignorable="w14 w15">
+<w:styles xmlns:mc="http://schemas.openxmlformats.org/markup-compatibility/2006" xmlns:r="http://schemas.openxmlformats.org/officeDocument/2006/relationships" xmlns:w="http://schemas.openxmlformats.org/wordprocessingml/2006/main" xmlns:w14="http://schemas.microsoft.com/office/word/2010/wordml" xmlns:w15="http://schemas.microsoft.com/office/word/2012/wordml" xmlns:w16se="http://schemas.microsoft.com/office/word/2015/wordml/symex" mc:Ignorable="w14 w15 w16se">
   <w:docDefaults>
     <w:rPrDefault>
       <w:rPr>
@@ -3194,7 +2917,7 @@
       </w:pPr>
     </w:pPrDefault>
   </w:docDefaults>
-  <w:latentStyles w:defLockedState="0" w:defUIPriority="99" w:defSemiHidden="0" w:defUnhideWhenUsed="0" w:defQFormat="0" w:count="371">
+  <w:latentStyles w:defLockedState="0" w:defUIPriority="99" w:defSemiHidden="0" w:defUnhideWhenUsed="0" w:defQFormat="0" w:count="372">
     <w:lsdException w:name="Normal" w:uiPriority="0" w:qFormat="1"/>
     <w:lsdException w:name="heading 1" w:uiPriority="9" w:qFormat="1"/>
     <w:lsdException w:name="heading 2" w:semiHidden="1" w:uiPriority="9" w:unhideWhenUsed="1" w:qFormat="1"/>
@@ -3300,7 +3023,6 @@
     <w:lsdException w:name="HTML Sample" w:semiHidden="1" w:unhideWhenUsed="1"/>
     <w:lsdException w:name="HTML Typewriter" w:semiHidden="1" w:unhideWhenUsed="1"/>
     <w:lsdException w:name="HTML Variable" w:semiHidden="1" w:unhideWhenUsed="1"/>
-    <w:lsdException w:name="Normal Table" w:semiHidden="1" w:unhideWhenUsed="1"/>
     <w:lsdException w:name="annotation subject" w:semiHidden="1" w:unhideWhenUsed="1"/>
     <w:lsdException w:name="No List" w:semiHidden="1" w:unhideWhenUsed="1"/>
     <w:lsdException w:name="Outline List 1" w:semiHidden="1" w:unhideWhenUsed="1"/>
@@ -3347,10 +3069,8 @@
     <w:lsdException w:name="Table Subtle 2" w:semiHidden="1" w:unhideWhenUsed="1"/>
     <w:lsdException w:name="Table Web 1" w:semiHidden="1" w:unhideWhenUsed="1"/>
     <w:lsdException w:name="Table Web 2" w:semiHidden="1" w:unhideWhenUsed="1"/>
-    <w:lsdException w:name="Table Web 3" w:semiHidden="1" w:unhideWhenUsed="1"/>
     <w:lsdException w:name="Balloon Text" w:semiHidden="1" w:unhideWhenUsed="1"/>
     <w:lsdException w:name="Table Grid" w:uiPriority="39"/>
-    <w:lsdException w:name="Table Theme" w:semiHidden="1" w:unhideWhenUsed="1"/>
     <w:lsdException w:name="Placeholder Text" w:semiHidden="1"/>
     <w:lsdException w:name="No Spacing" w:uiPriority="1" w:qFormat="1"/>
     <w:lsdException w:name="Light Shading" w:uiPriority="60"/>
@@ -3566,6 +3286,7 @@
     <w:lsdException w:name="List Table 5 Dark Accent 6" w:uiPriority="50"/>
     <w:lsdException w:name="List Table 6 Colorful Accent 6" w:uiPriority="51"/>
     <w:lsdException w:name="List Table 7 Colorful Accent 6" w:uiPriority="52"/>
+    <w:lsdException w:name="Mention" w:semiHidden="1" w:unhideWhenUsed="1"/>
   </w:latentStyles>
   <w:style w:type="paragraph" w:default="1" w:styleId="Normal">
     <w:name w:val="Normal"/>

</xml_diff>